<commit_message>
LLD e HLD prontos, slides prontos, planejamento pronto, documentação parcialmente pronta
</commit_message>
<xml_diff>
--- a/Documentação projeto nier.docx
+++ b/Documentação projeto nier.docx
@@ -44,29 +44,34 @@
         </w:rPr>
         <w:tab/>
       </w:r>
-      <w:proofErr w:type="gramStart"/>
       <w:r>
         <w:rPr>
           <w:sz w:val="24"/>
           <w:szCs w:val="24"/>
         </w:rPr>
         <w:tab/>
-        <w:t xml:space="preserve">  </w:t>
-      </w:r>
-      <w:r>
-        <w:rPr>
-          <w:sz w:val="24"/>
-          <w:szCs w:val="24"/>
-        </w:rPr>
-        <w:t>RA</w:t>
-      </w:r>
-      <w:proofErr w:type="gramEnd"/>
-      <w:r>
-        <w:rPr>
-          <w:sz w:val="24"/>
-          <w:szCs w:val="24"/>
-        </w:rPr>
-        <w:t>:01211098</w:t>
+        <w:t xml:space="preserve"> </w:t>
+      </w:r>
+      <w:r>
+        <w:rPr>
+          <w:sz w:val="24"/>
+          <w:szCs w:val="24"/>
+        </w:rPr>
+        <w:t>RA:</w:t>
+      </w:r>
+      <w:r>
+        <w:rPr>
+          <w:sz w:val="24"/>
+          <w:szCs w:val="24"/>
+        </w:rPr>
+        <w:t xml:space="preserve"> </w:t>
+      </w:r>
+      <w:r>
+        <w:rPr>
+          <w:sz w:val="24"/>
+          <w:szCs w:val="24"/>
+        </w:rPr>
+        <w:t>01211098</w:t>
       </w:r>
     </w:p>
     <w:p/>
@@ -133,23 +138,7 @@
           <w:sz w:val="24"/>
           <w:szCs w:val="24"/>
         </w:rPr>
-        <w:t xml:space="preserve">para jogadores de Nier Automata que queiram criar um </w:t>
-      </w:r>
-      <w:proofErr w:type="spellStart"/>
-      <w:r>
-        <w:rPr>
-          <w:sz w:val="24"/>
-          <w:szCs w:val="24"/>
-        </w:rPr>
-        <w:t>loadout</w:t>
-      </w:r>
-      <w:proofErr w:type="spellEnd"/>
-      <w:r>
-        <w:rPr>
-          <w:sz w:val="24"/>
-          <w:szCs w:val="24"/>
-        </w:rPr>
-        <w:t xml:space="preserve"> de chips para </w:t>
+        <w:t xml:space="preserve">para jogadores de Nier Automata que queiram criar um loadout de chips para </w:t>
       </w:r>
       <w:r>
         <w:rPr>
@@ -204,46 +193,28 @@
           <w:sz w:val="24"/>
           <w:szCs w:val="24"/>
         </w:rPr>
-        <w:t xml:space="preserve">oftware será desenvolvido em HTML5, CSS3 e </w:t>
-      </w:r>
-      <w:proofErr w:type="spellStart"/>
-      <w:r>
-        <w:rPr>
-          <w:sz w:val="24"/>
-          <w:szCs w:val="24"/>
-        </w:rPr>
-        <w:t>Javascript</w:t>
-      </w:r>
-      <w:proofErr w:type="spellEnd"/>
-      <w:r>
-        <w:rPr>
-          <w:sz w:val="24"/>
-          <w:szCs w:val="24"/>
-        </w:rPr>
-        <w:t xml:space="preserve">. Será utilizada uma API em </w:t>
-      </w:r>
-      <w:proofErr w:type="spellStart"/>
-      <w:r>
-        <w:rPr>
-          <w:sz w:val="24"/>
-          <w:szCs w:val="24"/>
-        </w:rPr>
-        <w:t>Javascript</w:t>
-      </w:r>
-      <w:proofErr w:type="spellEnd"/>
-      <w:r>
-        <w:rPr>
-          <w:sz w:val="24"/>
-          <w:szCs w:val="24"/>
-        </w:rPr>
-        <w:t xml:space="preserve"> para gerenciar os dados de cadastro e login, os dados serão salvos em</w:t>
-      </w:r>
-      <w:r>
-        <w:rPr>
-          <w:sz w:val="24"/>
-          <w:szCs w:val="24"/>
-        </w:rPr>
-        <w:t xml:space="preserve"> um banco de dados desenvolvido em MySQL</w:t>
+        <w:t>oftware será desenvolvido em HTML5, CSS3 e Javascript</w:t>
+      </w:r>
+      <w:r>
+        <w:rPr>
+          <w:sz w:val="24"/>
+          <w:szCs w:val="24"/>
+        </w:rPr>
+        <w:t>. Será utilizada uma API em Javascript para gerenciar os dados de cadastro e login, os dados serão salvos em um banco de dados desenvolvido em MySQL</w:t>
+      </w:r>
+      <w:r>
+        <w:rPr>
+          <w:sz w:val="24"/>
+          <w:szCs w:val="24"/>
+        </w:rPr>
+        <w:t>/SQL server</w:t>
+      </w:r>
+      <w:r>
+        <w:rPr>
+          <w:sz w:val="24"/>
+          <w:szCs w:val="24"/>
+        </w:rPr>
+        <w:t xml:space="preserve"> na nuvem Azure</w:t>
       </w:r>
       <w:r>
         <w:rPr>
@@ -251,21 +222,6 @@
           <w:szCs w:val="24"/>
         </w:rPr>
         <w:t>.</w:t>
-      </w:r>
-    </w:p>
-    <w:p>
-      <w:pPr>
-        <w:rPr>
-          <w:sz w:val="24"/>
-          <w:szCs w:val="24"/>
-        </w:rPr>
-      </w:pPr>
-      <w:r>
-        <w:rPr>
-          <w:sz w:val="24"/>
-          <w:szCs w:val="24"/>
-        </w:rPr>
-        <w:t>(Ainda faltam mais informações da API eu imagino)</w:t>
       </w:r>
     </w:p>
     <w:p>
@@ -299,77 +255,49 @@
           <w:sz w:val="24"/>
           <w:szCs w:val="24"/>
         </w:rPr>
-        <w:t>Q</w:t>
-      </w:r>
-      <w:r>
-        <w:rPr>
-          <w:sz w:val="24"/>
-          <w:szCs w:val="24"/>
-        </w:rPr>
-        <w:t>ualquer sistema com acesso à internet</w:t>
-      </w:r>
-      <w:r>
-        <w:rPr>
-          <w:sz w:val="24"/>
-          <w:szCs w:val="24"/>
-        </w:rPr>
-        <w:t xml:space="preserve">, um </w:t>
-      </w:r>
-      <w:r>
-        <w:rPr>
-          <w:sz w:val="24"/>
-          <w:szCs w:val="24"/>
-        </w:rPr>
-        <w:t>navegador</w:t>
-      </w:r>
-      <w:r>
-        <w:rPr>
-          <w:sz w:val="24"/>
-          <w:szCs w:val="24"/>
-        </w:rPr>
-        <w:t xml:space="preserve"> e versão mais recente do </w:t>
-      </w:r>
-      <w:proofErr w:type="spellStart"/>
-      <w:r>
-        <w:rPr>
-          <w:sz w:val="24"/>
-          <w:szCs w:val="24"/>
-        </w:rPr>
-        <w:t>Nodejs</w:t>
-      </w:r>
-      <w:proofErr w:type="spellEnd"/>
-      <w:r>
-        <w:rPr>
-          <w:sz w:val="24"/>
-          <w:szCs w:val="24"/>
-        </w:rPr>
-        <w:t xml:space="preserve"> poderá acessar o site</w:t>
-      </w:r>
-      <w:r>
-        <w:rPr>
-          <w:sz w:val="24"/>
-          <w:szCs w:val="24"/>
-        </w:rPr>
-        <w:t xml:space="preserve">, porém, é recomendado um sistema com no mínimo um processador Intel core I3 e 2 GB de memória RAM para acessar o site sem nenhum problema.   </w:t>
-      </w:r>
-    </w:p>
-    <w:p>
-      <w:pPr>
-        <w:rPr>
-          <w:b/>
-          <w:bCs/>
-          <w:sz w:val="28"/>
-          <w:szCs w:val="28"/>
-        </w:rPr>
-      </w:pPr>
-      <w:r>
-        <w:rPr>
-          <w:b/>
-          <w:bCs/>
-          <w:sz w:val="28"/>
-          <w:szCs w:val="28"/>
-        </w:rPr>
-        <w:t>Premissas:</w:t>
+        <w:t xml:space="preserve">Qualquer sistema com acesso à internet, um navegador e </w:t>
+      </w:r>
+      <w:r>
+        <w:rPr>
+          <w:sz w:val="24"/>
+          <w:szCs w:val="24"/>
+        </w:rPr>
+        <w:t xml:space="preserve">a </w:t>
+      </w:r>
+      <w:r>
+        <w:rPr>
+          <w:sz w:val="24"/>
+          <w:szCs w:val="24"/>
+        </w:rPr>
+        <w:t>versão mais recente do Nodejs poderá acessar o site, porém, é recomendado um sistema com no mínimo um processador Intel core I3</w:t>
+      </w:r>
+      <w:r>
+        <w:rPr>
+          <w:sz w:val="24"/>
+          <w:szCs w:val="24"/>
+        </w:rPr>
+        <w:t>,</w:t>
+      </w:r>
+      <w:r>
+        <w:rPr>
+          <w:sz w:val="24"/>
+          <w:szCs w:val="24"/>
+        </w:rPr>
+        <w:t xml:space="preserve"> 2 GB de memória RAM</w:t>
+      </w:r>
+      <w:r>
+        <w:rPr>
+          <w:sz w:val="24"/>
+          <w:szCs w:val="24"/>
+        </w:rPr>
+        <w:t xml:space="preserve"> e uma conexão com a internet de 1 MB ou mais</w:t>
+      </w:r>
+      <w:r>
+        <w:rPr>
+          <w:sz w:val="24"/>
+          <w:szCs w:val="24"/>
+        </w:rPr>
+        <w:t xml:space="preserve"> para acessar o site sem nenhum problema.   </w:t>
       </w:r>
     </w:p>
     <w:p>

</xml_diff>

<commit_message>
Site salvando dados do slot no banco e prograssão da documentação
</commit_message>
<xml_diff>
--- a/Documentação projeto nier.docx
+++ b/Documentação projeto nier.docx
@@ -186,42 +186,7 @@
           <w:sz w:val="24"/>
           <w:szCs w:val="24"/>
         </w:rPr>
-        <w:t>O s</w:t>
-      </w:r>
-      <w:r>
-        <w:rPr>
-          <w:sz w:val="24"/>
-          <w:szCs w:val="24"/>
-        </w:rPr>
-        <w:t>oftware será desenvolvido em HTML5, CSS3 e Javascript</w:t>
-      </w:r>
-      <w:r>
-        <w:rPr>
-          <w:sz w:val="24"/>
-          <w:szCs w:val="24"/>
-        </w:rPr>
-        <w:t>. Será utilizada uma API em Javascript para gerenciar os dados de cadastro e login, os dados serão salvos em um banco de dados desenvolvido em MySQL</w:t>
-      </w:r>
-      <w:r>
-        <w:rPr>
-          <w:sz w:val="24"/>
-          <w:szCs w:val="24"/>
-        </w:rPr>
-        <w:t>/SQL server</w:t>
-      </w:r>
-      <w:r>
-        <w:rPr>
-          <w:sz w:val="24"/>
-          <w:szCs w:val="24"/>
-        </w:rPr>
-        <w:t xml:space="preserve"> na nuvem Azure</w:t>
-      </w:r>
-      <w:r>
-        <w:rPr>
-          <w:sz w:val="24"/>
-          <w:szCs w:val="24"/>
-        </w:rPr>
-        <w:t>.</w:t>
+        <w:t>O site deverá conter um sistema de cadastro e login conectado com o banco de dados SQL Server se hospedado na nuvem e MySQL se hospedado localmente, com isso ele deverá ter pelo menos uma página para essa funcionalidade. Fora a pagina home deverá também ser criada uma área exclusiva para usuários logados no sistema.</w:t>
       </w:r>
     </w:p>
     <w:p>
@@ -246,63 +211,6 @@
     <w:p>
       <w:pPr>
         <w:rPr>
-          <w:sz w:val="24"/>
-          <w:szCs w:val="24"/>
-        </w:rPr>
-      </w:pPr>
-      <w:r>
-        <w:rPr>
-          <w:sz w:val="24"/>
-          <w:szCs w:val="24"/>
-        </w:rPr>
-        <w:t xml:space="preserve">Qualquer sistema com acesso à internet, um navegador e </w:t>
-      </w:r>
-      <w:r>
-        <w:rPr>
-          <w:sz w:val="24"/>
-          <w:szCs w:val="24"/>
-        </w:rPr>
-        <w:t xml:space="preserve">a </w:t>
-      </w:r>
-      <w:r>
-        <w:rPr>
-          <w:sz w:val="24"/>
-          <w:szCs w:val="24"/>
-        </w:rPr>
-        <w:t>versão mais recente do Nodejs poderá acessar o site, porém, é recomendado um sistema com no mínimo um processador Intel core I3</w:t>
-      </w:r>
-      <w:r>
-        <w:rPr>
-          <w:sz w:val="24"/>
-          <w:szCs w:val="24"/>
-        </w:rPr>
-        <w:t>,</w:t>
-      </w:r>
-      <w:r>
-        <w:rPr>
-          <w:sz w:val="24"/>
-          <w:szCs w:val="24"/>
-        </w:rPr>
-        <w:t xml:space="preserve"> 2 GB de memória RAM</w:t>
-      </w:r>
-      <w:r>
-        <w:rPr>
-          <w:sz w:val="24"/>
-          <w:szCs w:val="24"/>
-        </w:rPr>
-        <w:t xml:space="preserve"> e uma conexão com a internet de 1 MB ou mais</w:t>
-      </w:r>
-      <w:r>
-        <w:rPr>
-          <w:sz w:val="24"/>
-          <w:szCs w:val="24"/>
-        </w:rPr>
-        <w:t xml:space="preserve"> para acessar o site sem nenhum problema.   </w:t>
-      </w:r>
-    </w:p>
-    <w:p>
-      <w:pPr>
-        <w:rPr>
           <w:b/>
           <w:bCs/>
           <w:sz w:val="28"/>
@@ -311,11 +219,85 @@
       </w:pPr>
       <w:r>
         <w:rPr>
+          <w:sz w:val="24"/>
+          <w:szCs w:val="24"/>
+        </w:rPr>
+        <w:t>O software será desenvolvido em HTML5, CSS3 e Javascript. Será utilizada uma API em Javascript para gerenciar os dados de cadastro e login, os dados serão salvos em um banco de dados desenvolvido em MySQL/SQL server na nuvem Azure.</w:t>
+      </w:r>
+    </w:p>
+    <w:p>
+      <w:pPr>
+        <w:rPr>
+          <w:sz w:val="24"/>
+          <w:szCs w:val="24"/>
+        </w:rPr>
+      </w:pPr>
+      <w:r>
+        <w:rPr>
+          <w:sz w:val="24"/>
+          <w:szCs w:val="24"/>
+        </w:rPr>
+        <w:t xml:space="preserve">Qualquer sistema com acesso à internet, um navegador e </w:t>
+      </w:r>
+      <w:r>
+        <w:rPr>
+          <w:sz w:val="24"/>
+          <w:szCs w:val="24"/>
+        </w:rPr>
+        <w:t xml:space="preserve">a </w:t>
+      </w:r>
+      <w:r>
+        <w:rPr>
+          <w:sz w:val="24"/>
+          <w:szCs w:val="24"/>
+        </w:rPr>
+        <w:t>versão mais recente do Nodejs poderá acessar o site, porém, é recomendado um sistema com no mínimo um processador Intel core I3</w:t>
+      </w:r>
+      <w:r>
+        <w:rPr>
+          <w:sz w:val="24"/>
+          <w:szCs w:val="24"/>
+        </w:rPr>
+        <w:t>,</w:t>
+      </w:r>
+      <w:r>
+        <w:rPr>
+          <w:sz w:val="24"/>
+          <w:szCs w:val="24"/>
+        </w:rPr>
+        <w:t xml:space="preserve"> 2 GB de memória RAM</w:t>
+      </w:r>
+      <w:r>
+        <w:rPr>
+          <w:sz w:val="24"/>
+          <w:szCs w:val="24"/>
+        </w:rPr>
+        <w:t xml:space="preserve"> e uma conexão com a internet de 1 MB ou mais</w:t>
+      </w:r>
+      <w:r>
+        <w:rPr>
+          <w:sz w:val="24"/>
+          <w:szCs w:val="24"/>
+        </w:rPr>
+        <w:t xml:space="preserve"> para acessar o site sem nenhum problema.   </w:t>
+      </w:r>
+    </w:p>
+    <w:p>
+      <w:pPr>
+        <w:rPr>
           <w:b/>
           <w:bCs/>
           <w:sz w:val="28"/>
           <w:szCs w:val="28"/>
         </w:rPr>
+      </w:pPr>
+      <w:r>
+        <w:rPr>
+          <w:b/>
+          <w:bCs/>
+          <w:sz w:val="28"/>
+          <w:szCs w:val="28"/>
+        </w:rPr>
         <w:t>Restrições:</w:t>
       </w:r>
     </w:p>
@@ -332,6 +314,13 @@
           <w:szCs w:val="24"/>
         </w:rPr>
         <w:t>O site deverá ser hospedado localmente.</w:t>
+      </w:r>
+      <w:r>
+        <w:rPr>
+          <w:sz w:val="24"/>
+          <w:szCs w:val="24"/>
+        </w:rPr>
+        <w:t xml:space="preserve"> Para o usuário ter acesso ao sistema de cadastro e login deverá usar o nodejs.</w:t>
       </w:r>
     </w:p>
     <w:sectPr>

</xml_diff>